<commit_message>
Updated Project Report & Added Gantt Chart Excel Sheet
Updated the project report to include more content. Also added an Excel sheet that is used to craft and edit the Gantt chart for this project.
</commit_message>
<xml_diff>
--- a/Final Report/Research Project Report.docx
+++ b/Final Report/Research Project Report.docx
@@ -2576,7 +2576,7 @@
           <w:sz w:val="24"/>
           <w:szCs w:val="24"/>
         </w:rPr>
-        <w:t xml:space="preserve"> [CITATION] </w:t>
+        <w:t xml:space="preserve"> </w:t>
       </w:r>
       <w:r>
         <w:rPr>
@@ -4890,15 +4890,7 @@
         <w:rPr>
           <w:sz w:val="24"/>
         </w:rPr>
-        <w:t>In this paper, Braun and Clarke outlines the key aspects of thematic analysis, generating a table of different phases and a 15-point checklist of how to determine good analysis. This therefore will provide a vital tool for carrying out the analysis side of the research further in the project, as qualitative data is likely to be key in evaluating the success of this project in its</w:t>
-      </w:r>
-      <w:bookmarkStart w:id="7" w:name="_GoBack"/>
-      <w:bookmarkEnd w:id="7"/>
-      <w:r>
-        <w:rPr>
-          <w:sz w:val="24"/>
-        </w:rPr>
-        <w:t xml:space="preserve"> aims and objectives.</w:t>
+        <w:t>In this paper, Braun and Clarke outlines the key aspects of thematic analysis, generating a table of different phases and a 15-point checklist of how to determine good analysis. This therefore will provide a vital tool for carrying out the analysis side of the research further in the project, as qualitative data is likely to be key in evaluating the success of this project in its aims and objectives.</w:t>
       </w:r>
       <w:r>
         <w:br w:type="page"/>
@@ -4908,49 +4900,69 @@
       <w:pPr>
         <w:pStyle w:val="Heading1"/>
       </w:pPr>
-      <w:bookmarkStart w:id="8" w:name="_Toc511722977"/>
+      <w:bookmarkStart w:id="7" w:name="_Toc511722977"/>
       <w:r>
         <w:lastRenderedPageBreak/>
         <w:t>Methodology</w:t>
       </w:r>
+      <w:bookmarkEnd w:id="7"/>
+    </w:p>
+    <w:p/>
+    <w:p>
+      <w:pPr>
+        <w:pStyle w:val="Heading2"/>
+      </w:pPr>
+      <w:bookmarkStart w:id="8" w:name="_Toc511722978"/>
+      <w:r>
+        <w:t>Project Management</w:t>
+      </w:r>
       <w:bookmarkEnd w:id="8"/>
     </w:p>
-    <w:p/>
-    <w:p>
-      <w:pPr>
-        <w:pStyle w:val="Heading2"/>
-      </w:pPr>
-      <w:bookmarkStart w:id="9" w:name="_Toc511722978"/>
-      <w:r>
-        <w:t>Project Management</w:t>
-      </w:r>
+    <w:p>
+      <w:pPr>
+        <w:rPr>
+          <w:sz w:val="24"/>
+        </w:rPr>
+      </w:pPr>
+      <w:r>
+        <w:rPr>
+          <w:sz w:val="24"/>
+        </w:rPr>
+        <w:t>The paramount factors when considering how to manage a project of this type is the limited resources available, both in terms of time and manpower, as it is entirely the work of an individual over the course of just a few months. Therefore, it was vital to break down the project into distinct and measurable components to more appropriately structure the process. As this project is comprised of both artefact development and evaluation through research, the key components highlighted were: Background Research, Designing, Development, Artefact Evaluation and Documentation.</w:t>
+      </w:r>
+    </w:p>
+    <w:p>
+      <w:pPr>
+        <w:rPr>
+          <w:sz w:val="24"/>
+        </w:rPr>
+      </w:pPr>
+      <w:r>
+        <w:rPr>
+          <w:sz w:val="24"/>
+        </w:rPr>
+        <w:t xml:space="preserve">In regard to how best to manage a project, a range of different management techniques were investigated to determine which of the existing methodologies would </w:t>
+      </w:r>
+      <w:r>
+        <w:rPr>
+          <w:sz w:val="24"/>
+        </w:rPr>
+        <w:t xml:space="preserve">best </w:t>
+      </w:r>
+      <w:r>
+        <w:rPr>
+          <w:sz w:val="24"/>
+        </w:rPr>
+        <w:t>suit the needs of this project.</w:t>
+      </w:r>
+      <w:r>
+        <w:rPr>
+          <w:sz w:val="24"/>
+        </w:rPr>
+        <w:t xml:space="preserve"> Chief among these strategies is that of PRINCE2, the UK government standard for managing information systems projects.</w:t>
+      </w:r>
+      <w:bookmarkStart w:id="9" w:name="_GoBack"/>
       <w:bookmarkEnd w:id="9"/>
-    </w:p>
-    <w:p>
-      <w:pPr>
-        <w:rPr>
-          <w:sz w:val="24"/>
-        </w:rPr>
-      </w:pPr>
-      <w:r>
-        <w:rPr>
-          <w:sz w:val="24"/>
-        </w:rPr>
-        <w:t>The paramount factors when considering how to manage a project of this type is the limited resources available, both in terms of time and manpower, as it is entirely the work of an individual over the course of just a few months. Therefore, it was vital to break down the project into distinct and measurable components to more appropriately structure the process. As this project is comprised of both artefact development and evaluation through research, the key components highlighted were: Background Research, Designing, Development, Artefact Evaluation and Documentation.</w:t>
-      </w:r>
-    </w:p>
-    <w:p>
-      <w:pPr>
-        <w:rPr>
-          <w:sz w:val="24"/>
-        </w:rPr>
-      </w:pPr>
-      <w:r>
-        <w:rPr>
-          <w:sz w:val="24"/>
-        </w:rPr>
-        <w:t xml:space="preserve">In regard to how best to manage a project, a range of different management techniques were investigated to determine which of the existing methodologies would suit the needs of this project. </w:t>
-      </w:r>
     </w:p>
     <w:p>
       <w:pPr>
@@ -5212,7 +5224,7 @@
           <w:color w:val="FF0000"/>
           <w:sz w:val="24"/>
         </w:rPr>
-        <w:t xml:space="preserve">l, 2016), where they outlined that agile development allowed for tasks to be executed quickly and easily be adapted when needed. This was especially important for this project as, due to the nature of this project being undertaken alongside other pieces of work, some </w:t>
+        <w:t xml:space="preserve">l, 2016), where they outlined that agile development allowed for tasks to be executed quickly and easily be adapted when needed. This was especially important for this project </w:t>
       </w:r>
       <w:r>
         <w:rPr>
@@ -5220,7 +5232,7 @@
           <w:sz w:val="24"/>
         </w:rPr>
         <w:lastRenderedPageBreak/>
-        <w:t>aspects of the project needed to be able t</w:t>
+        <w:t>as, due to the nature of this project being undertaken alongside other pieces of work, some aspects of the project needed to be able t</w:t>
       </w:r>
       <w:r>
         <w:rPr>
@@ -5275,10 +5287,7 @@
     </w:p>
     <w:p>
       <w:pPr>
-        <w:rPr>
-          <w:b/>
-          <w:sz w:val="24"/>
-        </w:rPr>
+        <w:keepNext/>
       </w:pPr>
       <w:r>
         <w:rPr>
@@ -5329,13 +5338,24 @@
           </wp:inline>
         </w:drawing>
       </w:r>
-      <w:r>
-        <w:rPr>
-          <w:b/>
-          <w:sz w:val="24"/>
-        </w:rPr>
-        <w:br/>
-        <w:t>^ Figure 1: Original Gantt Chart</w:t>
+    </w:p>
+    <w:p>
+      <w:pPr>
+        <w:pStyle w:val="Caption"/>
+      </w:pPr>
+      <w:r>
+        <w:t xml:space="preserve">Figure </w:t>
+      </w:r>
+      <w:fldSimple w:instr=" SEQ Figure \* ARABIC ">
+        <w:r>
+          <w:rPr>
+            <w:noProof/>
+          </w:rPr>
+          <w:t>1</w:t>
+        </w:r>
+      </w:fldSimple>
+      <w:r>
+        <w:t>: Original Gantt Chart</w:t>
       </w:r>
     </w:p>
     <w:p>
@@ -12776,6 +12796,7 @@
   <w:style w:type="character" w:default="1" w:styleId="DefaultParagraphFont">
     <w:name w:val="Default Paragraph Font"/>
     <w:uiPriority w:val="1"/>
+    <w:semiHidden/>
     <w:unhideWhenUsed/>
   </w:style>
   <w:style w:type="table" w:default="1" w:styleId="TableNormal">
@@ -13123,6 +13144,26 @@
       <w:sz w:val="24"/>
       <w:szCs w:val="24"/>
       <w:lang w:eastAsia="en-GB"/>
+    </w:rPr>
+  </w:style>
+  <w:style w:type="paragraph" w:styleId="Caption">
+    <w:name w:val="caption"/>
+    <w:basedOn w:val="Normal"/>
+    <w:next w:val="Normal"/>
+    <w:uiPriority w:val="35"/>
+    <w:semiHidden/>
+    <w:unhideWhenUsed/>
+    <w:qFormat/>
+    <w:rsid w:val="0079614E"/>
+    <w:pPr>
+      <w:spacing w:after="200" w:line="240" w:lineRule="auto"/>
+    </w:pPr>
+    <w:rPr>
+      <w:i/>
+      <w:iCs/>
+      <w:color w:val="44546A" w:themeColor="text2"/>
+      <w:sz w:val="18"/>
+      <w:szCs w:val="18"/>
     </w:rPr>
   </w:style>
 </w:styles>
@@ -15878,7 +15919,7 @@
 </file>
 
 <file path=customXml/itemProps1.xml><?xml version="1.0" encoding="utf-8"?>
-<ds:datastoreItem xmlns:ds="http://schemas.openxmlformats.org/officeDocument/2006/customXml" ds:itemID="{0E70909C-DFF1-40D8-87BB-F35F9216A494}">
+<ds:datastoreItem xmlns:ds="http://schemas.openxmlformats.org/officeDocument/2006/customXml" ds:itemID="{B0210D1F-9A87-4965-95CD-4B0F711D473A}">
   <ds:schemaRefs>
     <ds:schemaRef ds:uri="http://schemas.openxmlformats.org/officeDocument/2006/bibliography"/>
   </ds:schemaRefs>

</xml_diff>

<commit_message>
Added PRINCE2 Paper and Report Update
Included a piece of academic literature regarding the PRINCE2 methodology. Additionally added more content in the report.
</commit_message>
<xml_diff>
--- a/Final Report/Research Project Report.docx
+++ b/Final Report/Research Project Report.docx
@@ -4941,7 +4941,13 @@
         <w:rPr>
           <w:sz w:val="24"/>
         </w:rPr>
-        <w:t xml:space="preserve">In regard to how best to manage a project, a range of different management techniques were investigated to determine which of the existing methodologies would </w:t>
+        <w:t>Regarding</w:t>
+      </w:r>
+      <w:r>
+        <w:rPr>
+          <w:sz w:val="24"/>
+        </w:rPr>
+        <w:t xml:space="preserve"> how best to manage a project, a range of different management techniques were investigated to determine which of the existing methodologies would </w:t>
       </w:r>
       <w:r>
         <w:rPr>
@@ -4961,8 +4967,18 @@
         </w:rPr>
         <w:t xml:space="preserve"> Chief among these strategies is that of PRINCE2, the UK government standard for managing information systems projects.</w:t>
       </w:r>
-      <w:bookmarkStart w:id="9" w:name="_GoBack"/>
-      <w:bookmarkEnd w:id="9"/>
+      <w:r>
+        <w:rPr>
+          <w:sz w:val="24"/>
+        </w:rPr>
+        <w:t xml:space="preserve"> Upon investigation of this methodology however, it soon became clear that it would be inappropriate for a project of this scale. The reasoning for this is that, while there claims to be a degree of scalability to the PRINCE2 methodology, the amount of paperwork it demands </w:t>
+      </w:r>
+      <w:r>
+        <w:rPr>
+          <w:sz w:val="24"/>
+        </w:rPr>
+        <w:t>would eat up a considerable amount of time, which would raise an issue with the strict time limitations of this project. Despite this, this methodology still proved to be useful to investigate, especially with regards to context of how larger scale software development projects may operate in the UK technology sector.</w:t>
+      </w:r>
     </w:p>
     <w:p>
       <w:pPr>
@@ -4988,129 +5004,6 @@
           <w:sz w:val="24"/>
         </w:rPr>
         <w:t>In practice however, the exact methodology of how to manage the project was often overlooked in favour of simply tackling challenges piece by piece and when they arose.</w:t>
-      </w:r>
-    </w:p>
-    <w:p>
-      <w:pPr>
-        <w:rPr>
-          <w:color w:val="FF0000"/>
-          <w:sz w:val="24"/>
-        </w:rPr>
-      </w:pPr>
-      <w:r>
-        <w:rPr>
-          <w:color w:val="FF0000"/>
-          <w:sz w:val="24"/>
-        </w:rPr>
-        <w:t>For this project, there were key processes that needed to be identified and outlined to find a project management method that best fit.</w:t>
-      </w:r>
-      <w:r>
-        <w:rPr>
-          <w:color w:val="FF0000"/>
-          <w:sz w:val="24"/>
-        </w:rPr>
-        <w:t xml:space="preserve"> </w:t>
-      </w:r>
-      <w:r>
-        <w:rPr>
-          <w:color w:val="FF0000"/>
-          <w:sz w:val="24"/>
-        </w:rPr>
-        <w:t>The</w:t>
-      </w:r>
-      <w:r>
-        <w:rPr>
-          <w:color w:val="FF0000"/>
-          <w:sz w:val="24"/>
-        </w:rPr>
-        <w:t xml:space="preserve"> project was broken down into </w:t>
-      </w:r>
-      <w:r>
-        <w:rPr>
-          <w:color w:val="FF0000"/>
-          <w:sz w:val="24"/>
-        </w:rPr>
-        <w:t>5</w:t>
-      </w:r>
-      <w:r>
-        <w:rPr>
-          <w:b/>
-          <w:color w:val="FF0000"/>
-          <w:sz w:val="24"/>
-        </w:rPr>
-        <w:t xml:space="preserve"> </w:t>
-      </w:r>
-      <w:r>
-        <w:rPr>
-          <w:color w:val="FF0000"/>
-          <w:sz w:val="24"/>
-        </w:rPr>
-        <w:t>key</w:t>
-      </w:r>
-      <w:r>
-        <w:rPr>
-          <w:b/>
-          <w:color w:val="FF0000"/>
-          <w:sz w:val="24"/>
-        </w:rPr>
-        <w:t xml:space="preserve"> </w:t>
-      </w:r>
-      <w:r>
-        <w:rPr>
-          <w:color w:val="FF0000"/>
-          <w:sz w:val="24"/>
-        </w:rPr>
-        <w:t xml:space="preserve">components: </w:t>
-      </w:r>
-      <w:r>
-        <w:rPr>
-          <w:color w:val="FF0000"/>
-          <w:sz w:val="24"/>
-        </w:rPr>
-        <w:t xml:space="preserve">Research, </w:t>
-      </w:r>
-      <w:r>
-        <w:rPr>
-          <w:color w:val="FF0000"/>
-          <w:sz w:val="24"/>
-        </w:rPr>
-        <w:t>Design/Prototyping, Development, Testing and Documenting.</w:t>
-      </w:r>
-      <w:r>
-        <w:rPr>
-          <w:color w:val="FF0000"/>
-          <w:sz w:val="24"/>
-        </w:rPr>
-        <w:t xml:space="preserve"> It was also important to consider that, due to the nature of this project, this is the work of an individual and the amount of time available to work on it is limited. This was especially important when finding a way to best manage the project.</w:t>
-      </w:r>
-    </w:p>
-    <w:p>
-      <w:pPr>
-        <w:rPr>
-          <w:color w:val="FF0000"/>
-          <w:sz w:val="24"/>
-        </w:rPr>
-      </w:pPr>
-      <w:r>
-        <w:rPr>
-          <w:color w:val="FF0000"/>
-          <w:sz w:val="24"/>
-        </w:rPr>
-        <w:t>To</w:t>
-      </w:r>
-      <w:r>
-        <w:rPr>
-          <w:color w:val="FF0000"/>
-          <w:sz w:val="24"/>
-        </w:rPr>
-        <w:t xml:space="preserve"> facilitate this</w:t>
-      </w:r>
-      <w:r>
-        <w:rPr>
-          <w:color w:val="FF0000"/>
-          <w:sz w:val="24"/>
-        </w:rPr>
-        <w:t>, various management techniques were investigated to see which would best suit the goals of this specific endeavour. Through these investigations, it was discovered that the UK government have their own standard set for information systems projects, this being the PRINCE2 method, due to its importance in the UK technology industry it was therefore considered. However, it was soon determined that this methodology would not be entirely appropriate for the scope of this project as, while it claims to be scalable, the amount of additional paperwork it demands would not have proved viable given the time limitations of this project (especially as it is a solo endeavour). This still proved to be a useful method to investigate, especially for future software development projects, due to its importance within the UK technology sector.</w:t>
       </w:r>
     </w:p>
     <w:p>
@@ -5224,37 +5117,37 @@
           <w:color w:val="FF0000"/>
           <w:sz w:val="24"/>
         </w:rPr>
-        <w:t xml:space="preserve">l, 2016), where they outlined that agile development allowed for tasks to be executed quickly and easily be adapted when needed. This was especially important for this project </w:t>
+        <w:t>l, 2016), where they outlined that agile development allowed for tasks to be executed quickly and easily be adapted when needed. This was especially important for this project as, due to the nature of this project being undertaken alongside other pieces of work, some aspects of the project needed to be able t</w:t>
       </w:r>
       <w:r>
         <w:rPr>
           <w:color w:val="FF0000"/>
           <w:sz w:val="24"/>
         </w:rPr>
+        <w:t>o change on the fly (especially the timeframe on which tasks were planned on being completed and the actual tasks that need completing).</w:t>
+      </w:r>
+    </w:p>
+    <w:p>
+      <w:pPr>
+        <w:rPr>
+          <w:color w:val="FF0000"/>
+          <w:sz w:val="24"/>
+        </w:rPr>
+      </w:pPr>
+      <w:r>
+        <w:rPr>
+          <w:color w:val="FF0000"/>
+          <w:sz w:val="24"/>
+        </w:rPr>
+        <w:t xml:space="preserve">The 5 components of this project were discerned in the Gantt chart produced in this project’s proposal. This chart proved invaluable when trying to chart the progress of the project and whether the various tasks that were outlined were being completed on time. However, over the course of carrying out the project, the timeframes of some sections lined out in the original Gantt chart meant that some tasks would’ve ended up being incredibly difficult to complete to a reasonable level in the time. This meant that the Gantt chart saw </w:t>
+      </w:r>
+      <w:r>
+        <w:rPr>
+          <w:color w:val="FF0000"/>
+          <w:sz w:val="24"/>
+        </w:rPr>
         <w:lastRenderedPageBreak/>
-        <w:t>as, due to the nature of this project being undertaken alongside other pieces of work, some aspects of the project needed to be able t</w:t>
-      </w:r>
-      <w:r>
-        <w:rPr>
-          <w:color w:val="FF0000"/>
-          <w:sz w:val="24"/>
-        </w:rPr>
-        <w:t>o change on the fly (especially the timeframe on which tasks were planned on being completed and the actual tasks that need completing).</w:t>
-      </w:r>
-    </w:p>
-    <w:p>
-      <w:pPr>
-        <w:rPr>
-          <w:color w:val="FF0000"/>
-          <w:sz w:val="24"/>
-        </w:rPr>
-      </w:pPr>
-      <w:r>
-        <w:rPr>
-          <w:color w:val="FF0000"/>
-          <w:sz w:val="24"/>
-        </w:rPr>
-        <w:t xml:space="preserve">The 5 components of this project were discerned in the Gantt chart produced in this project’s proposal. This chart proved invaluable when trying to chart the progress of the project and whether the various tasks that were outlined were being completed on time. However, over the course of carrying out the project, the timeframes of some sections lined out in the original Gantt chart meant that some tasks would’ve ended up being incredibly difficult to complete to a reasonable level in the time. This meant that the Gantt chart saw several iterations as certain tasks required more and some required less time to complete. The original Gantt chart can be seen in </w:t>
+        <w:t xml:space="preserve">several iterations as certain tasks required more and some required less time to complete. The original Gantt chart can be seen in </w:t>
       </w:r>
       <w:r>
         <w:rPr>
@@ -5422,6 +5315,87 @@
         <w:br/>
         <w:t>^ Figure 2: Final Altered Gantt Chart</w:t>
       </w:r>
+    </w:p>
+    <w:p>
+      <w:pPr>
+        <w:rPr>
+          <w:sz w:val="24"/>
+        </w:rPr>
+      </w:pPr>
+      <w:r>
+        <w:rPr>
+          <w:sz w:val="24"/>
+        </w:rPr>
+        <w:t xml:space="preserve">Clearer versions of the above Gantt charts, along with the related list of tasks that </w:t>
+      </w:r>
+      <w:r>
+        <w:rPr>
+          <w:sz w:val="24"/>
+        </w:rPr>
+        <w:t xml:space="preserve">comprise the Y axis, can be found in Appendix 1. While the Gantt chart provided a good visual representation of how the project should pan out in the </w:t>
+      </w:r>
+      <w:r>
+        <w:rPr>
+          <w:sz w:val="24"/>
+        </w:rPr>
+        <w:t>initial stages</w:t>
+      </w:r>
+      <w:r>
+        <w:rPr>
+          <w:sz w:val="24"/>
+        </w:rPr>
+        <w:t>, it soon became clear that</w:t>
+      </w:r>
+      <w:r>
+        <w:rPr>
+          <w:sz w:val="24"/>
+        </w:rPr>
+        <w:t>,</w:t>
+      </w:r>
+      <w:r>
+        <w:rPr>
+          <w:sz w:val="24"/>
+        </w:rPr>
+        <w:t xml:space="preserve"> in reality</w:t>
+      </w:r>
+      <w:r>
+        <w:rPr>
+          <w:sz w:val="24"/>
+        </w:rPr>
+        <w:t>,</w:t>
+      </w:r>
+      <w:r>
+        <w:rPr>
+          <w:sz w:val="24"/>
+        </w:rPr>
+        <w:t xml:space="preserve"> there are unforeseen </w:t>
+      </w:r>
+      <w:r>
+        <w:rPr>
+          <w:sz w:val="24"/>
+        </w:rPr>
+        <w:t xml:space="preserve">occurrences </w:t>
+      </w:r>
+      <w:r>
+        <w:rPr>
+          <w:sz w:val="24"/>
+        </w:rPr>
+        <w:t>that disrupt the course o</w:t>
+      </w:r>
+      <w:r>
+        <w:rPr>
+          <w:sz w:val="24"/>
+        </w:rPr>
+        <w:t xml:space="preserve">f events and impact the timeline. For instance, the work of other university assignments demanded more time than anticipated which meant that certain parts of the project needed to be put on hold until the other assignments were completed. </w:t>
+      </w:r>
+      <w:r>
+        <w:rPr>
+          <w:sz w:val="24"/>
+        </w:rPr>
+        <w:t>Additionally, some tasks laid out at the start ended up taking less time in practice than originally anticipated.</w:t>
+      </w:r>
+      <w:bookmarkStart w:id="9" w:name="_GoBack"/>
+      <w:bookmarkEnd w:id="9"/>
     </w:p>
     <w:p>
       <w:pPr>
@@ -6651,7 +6625,19 @@
         <w:rPr>
           <w:sz w:val="24"/>
         </w:rPr>
-        <w:t xml:space="preserve"> (REFERENCE). </w:t>
+        <w:t xml:space="preserve"> (</w:t>
+      </w:r>
+      <w:r>
+        <w:rPr>
+          <w:sz w:val="24"/>
+        </w:rPr>
+        <w:t>Tripwire Interactive, 2016</w:t>
+      </w:r>
+      <w:r>
+        <w:rPr>
+          <w:sz w:val="24"/>
+        </w:rPr>
+        <w:t xml:space="preserve">). </w:t>
       </w:r>
       <w:r>
         <w:rPr>
@@ -15919,7 +15905,7 @@
 </file>
 
 <file path=customXml/itemProps1.xml><?xml version="1.0" encoding="utf-8"?>
-<ds:datastoreItem xmlns:ds="http://schemas.openxmlformats.org/officeDocument/2006/customXml" ds:itemID="{B0210D1F-9A87-4965-95CD-4B0F711D473A}">
+<ds:datastoreItem xmlns:ds="http://schemas.openxmlformats.org/officeDocument/2006/customXml" ds:itemID="{F27602C8-A4E8-4CD6-8C1F-493339385D82}">
   <ds:schemaRefs>
     <ds:schemaRef ds:uri="http://schemas.openxmlformats.org/officeDocument/2006/bibliography"/>
   </ds:schemaRefs>

</xml_diff>